<commit_message>
added day 5 on week 1 as holiday
</commit_message>
<xml_diff>
--- a/Naeg/Week1.docx
+++ b/Naeg/Week1.docx
@@ -241,8 +241,10 @@
                 <w:b/>
                 <w:sz w:val="20"/>
               </w:rPr>
-              <w:t>NAEG, LEE ALVIN A.</w:t>
-            </w:r>
+              <w:t>NAEG, LEE ALVIN ABULENCIA</w:t>
+            </w:r>
+            <w:bookmarkStart w:id="0" w:name="_GoBack"/>
+            <w:bookmarkEnd w:id="0"/>
           </w:p>
         </w:tc>
       </w:tr>
@@ -569,13 +571,6 @@
                 <w:sz w:val="20"/>
               </w:rPr>
             </w:pPr>
-            <w:r>
-              <w:rPr>
-                <w:b/>
-                <w:sz w:val="20"/>
-              </w:rPr>
-              <w:t>1</w:t>
-            </w:r>
           </w:p>
         </w:tc>
         <w:tc>
@@ -589,27 +584,6 @@
                 <w:sz w:val="20"/>
               </w:rPr>
             </w:pPr>
-            <w:r>
-              <w:rPr>
-                <w:b/>
-                <w:sz w:val="20"/>
-              </w:rPr>
-              <w:t>ORIENTATION</w:t>
-            </w:r>
-            <w:r>
-              <w:rPr>
-                <w:b/>
-                <w:sz w:val="20"/>
-              </w:rPr>
-              <w:t xml:space="preserve"> &amp; BRIEFING</w:t>
-            </w:r>
-            <w:r>
-              <w:rPr>
-                <w:b/>
-                <w:sz w:val="20"/>
-              </w:rPr>
-              <w:t xml:space="preserve"> ABOUT THE COMPANY BACKGROUND, HISTORY AND REGULATIONS</w:t>
-            </w:r>
           </w:p>
         </w:tc>
         <w:tc>
@@ -627,15 +601,6 @@
                 <w:sz w:val="20"/>
               </w:rPr>
             </w:pPr>
-            <w:r>
-              <w:rPr>
-                <w:b/>
-                <w:i/>
-                <w:color w:val="000000" w:themeColor="text1"/>
-                <w:sz w:val="20"/>
-              </w:rPr>
-              <w:t>DONE</w:t>
-            </w:r>
           </w:p>
         </w:tc>
       </w:tr>
@@ -646,74 +611,60 @@
         <w:tc>
           <w:tcPr>
             <w:tcW w:w="2605" w:type="dxa"/>
-          </w:tcPr>
-          <w:p>
-            <w:pPr>
-              <w:jc w:val="center"/>
-              <w:rPr>
-                <w:b/>
-                <w:sz w:val="20"/>
-              </w:rPr>
-            </w:pPr>
-            <w:r>
-              <w:rPr>
-                <w:b/>
-                <w:sz w:val="20"/>
-              </w:rPr>
-              <w:t>2</w:t>
+            <w:shd w:val="clear" w:color="auto" w:fill="BFBFBF" w:themeFill="background1" w:themeFillShade="BF"/>
+          </w:tcPr>
+          <w:p>
+            <w:pPr>
+              <w:jc w:val="center"/>
+              <w:rPr>
+                <w:b/>
+              </w:rPr>
+            </w:pPr>
+            <w:r>
+              <w:rPr>
+                <w:b/>
+              </w:rPr>
+              <w:t>DAY 2</w:t>
             </w:r>
           </w:p>
         </w:tc>
         <w:tc>
           <w:tcPr>
             <w:tcW w:w="8460" w:type="dxa"/>
-          </w:tcPr>
-          <w:p>
-            <w:pPr>
-              <w:rPr>
-                <w:b/>
-                <w:sz w:val="20"/>
-              </w:rPr>
-            </w:pPr>
-            <w:r>
-              <w:rPr>
-                <w:b/>
-                <w:sz w:val="20"/>
-              </w:rPr>
-              <w:t>GE</w:t>
-            </w:r>
-            <w:r>
-              <w:rPr>
-                <w:b/>
-                <w:sz w:val="20"/>
-              </w:rPr>
-              <w:t>TTING TO KNOW OTHER INTERN’S PERSONALITY, SCHOOL, AND FINISHED PROJECTS</w:t>
+            <w:shd w:val="clear" w:color="auto" w:fill="BFBFBF" w:themeFill="background1" w:themeFillShade="BF"/>
+          </w:tcPr>
+          <w:p>
+            <w:pPr>
+              <w:jc w:val="center"/>
+              <w:rPr>
+                <w:b/>
+              </w:rPr>
+            </w:pPr>
+            <w:r>
+              <w:rPr>
+                <w:b/>
+              </w:rPr>
+              <w:t>TASK DESCRIPTION</w:t>
             </w:r>
           </w:p>
         </w:tc>
         <w:tc>
           <w:tcPr>
             <w:tcW w:w="2070" w:type="dxa"/>
-            <w:shd w:val="clear" w:color="auto" w:fill="FFFFFF" w:themeFill="background1"/>
-          </w:tcPr>
-          <w:p>
-            <w:pPr>
-              <w:jc w:val="center"/>
-              <w:rPr>
-                <w:b/>
-                <w:i/>
-                <w:color w:val="000000" w:themeColor="text1"/>
-                <w:sz w:val="20"/>
-              </w:rPr>
-            </w:pPr>
-            <w:r>
-              <w:rPr>
-                <w:b/>
-                <w:i/>
-                <w:color w:val="000000" w:themeColor="text1"/>
-                <w:sz w:val="20"/>
-              </w:rPr>
-              <w:t>DONE</w:t>
+            <w:shd w:val="clear" w:color="auto" w:fill="BFBFBF" w:themeFill="background1" w:themeFillShade="BF"/>
+          </w:tcPr>
+          <w:p>
+            <w:pPr>
+              <w:jc w:val="center"/>
+              <w:rPr>
+                <w:b/>
+              </w:rPr>
+            </w:pPr>
+            <w:r>
+              <w:rPr>
+                <w:b/>
+              </w:rPr>
+              <w:t>TASK STATUS</w:t>
             </w:r>
           </w:p>
         </w:tc>
@@ -725,51 +676,30 @@
         <w:tc>
           <w:tcPr>
             <w:tcW w:w="2605" w:type="dxa"/>
-          </w:tcPr>
-          <w:p>
-            <w:pPr>
-              <w:jc w:val="center"/>
-              <w:rPr>
-                <w:b/>
-                <w:sz w:val="20"/>
-              </w:rPr>
-            </w:pPr>
-            <w:r>
-              <w:rPr>
-                <w:b/>
-                <w:sz w:val="20"/>
-              </w:rPr>
-              <w:t>3</w:t>
-            </w:r>
+            <w:shd w:val="clear" w:color="auto" w:fill="FFFFFF" w:themeFill="background1"/>
+          </w:tcPr>
+          <w:p>
+            <w:pPr>
+              <w:jc w:val="center"/>
+              <w:rPr>
+                <w:b/>
+                <w:sz w:val="20"/>
+              </w:rPr>
+            </w:pPr>
           </w:p>
         </w:tc>
         <w:tc>
           <w:tcPr>
             <w:tcW w:w="8460" w:type="dxa"/>
-          </w:tcPr>
-          <w:p>
-            <w:pPr>
-              <w:rPr>
-                <w:b/>
-                <w:sz w:val="20"/>
-              </w:rPr>
-            </w:pPr>
-            <w:r>
-              <w:rPr>
-                <w:b/>
-                <w:sz w:val="20"/>
-              </w:rPr>
-              <w:t>DIVI</w:t>
-            </w:r>
-            <w:r>
-              <w:rPr>
-                <w:b/>
-                <w:sz w:val="20"/>
-              </w:rPr>
-              <w:t>DING &amp; GROUPING THE INTERNS</w:t>
-            </w:r>
-            <w:bookmarkStart w:id="0" w:name="_GoBack"/>
-            <w:bookmarkEnd w:id="0"/>
+            <w:shd w:val="clear" w:color="auto" w:fill="FFFFFF" w:themeFill="background1"/>
+          </w:tcPr>
+          <w:p>
+            <w:pPr>
+              <w:rPr>
+                <w:b/>
+                <w:sz w:val="20"/>
+              </w:rPr>
+            </w:pPr>
           </w:p>
         </w:tc>
         <w:tc>
@@ -787,15 +717,6 @@
                 <w:sz w:val="20"/>
               </w:rPr>
             </w:pPr>
-            <w:r>
-              <w:rPr>
-                <w:b/>
-                <w:i/>
-                <w:color w:val="000000" w:themeColor="text1"/>
-                <w:sz w:val="20"/>
-              </w:rPr>
-              <w:t>DONE</w:t>
-            </w:r>
           </w:p>
         </w:tc>
       </w:tr>
@@ -819,7 +740,7 @@
               <w:rPr>
                 <w:b/>
               </w:rPr>
-              <w:t>DAY 2</w:t>
+              <w:t>DAY 3</w:t>
             </w:r>
           </w:p>
         </w:tc>
@@ -907,7 +828,7 @@
                 <w:b/>
                 <w:sz w:val="20"/>
               </w:rPr>
-              <w:t>RESEARCH WEB APPLICATION</w:t>
+              <w:t>ORIENTATION &amp; BRIEFING ABOUT THE COMPANY BACKGROUND, HISTORY AND REGULATIONS</w:t>
             </w:r>
           </w:p>
         </w:tc>
@@ -981,7 +902,14 @@
                 <w:b/>
                 <w:sz w:val="20"/>
               </w:rPr>
-              <w:t>RESEARCH TASK MANAGEMENT SYSTEM DONE</w:t>
+              <w:t>GE</w:t>
+            </w:r>
+            <w:r>
+              <w:rPr>
+                <w:b/>
+                <w:sz w:val="20"/>
+              </w:rPr>
+              <w:t>TTING TO KNOW OTHER INTERN’S PERSONALITY, SCHOOL, AND FINISHED PROJECTS</w:t>
             </w:r>
           </w:p>
         </w:tc>
@@ -1055,7 +983,14 @@
                 <w:b/>
                 <w:sz w:val="20"/>
               </w:rPr>
-              <w:t>RESEARCH &amp; BRAINSTORM ABOUT TASK MANAGEMENT SYSTEM</w:t>
+              <w:t>DIVI</w:t>
+            </w:r>
+            <w:r>
+              <w:rPr>
+                <w:b/>
+                <w:sz w:val="20"/>
+              </w:rPr>
+              <w:t>DING &amp; GROUPING THE INTERNS</w:t>
             </w:r>
           </w:p>
         </w:tc>
@@ -1082,6 +1017,316 @@
                 <w:sz w:val="20"/>
               </w:rPr>
               <w:t>DONE</w:t>
+            </w:r>
+          </w:p>
+        </w:tc>
+      </w:tr>
+      <w:tr>
+        <w:trPr>
+          <w:trHeight w:val="77"/>
+        </w:trPr>
+        <w:tc>
+          <w:tcPr>
+            <w:tcW w:w="2605" w:type="dxa"/>
+            <w:shd w:val="clear" w:color="auto" w:fill="BFBFBF" w:themeFill="background1" w:themeFillShade="BF"/>
+          </w:tcPr>
+          <w:p>
+            <w:pPr>
+              <w:jc w:val="center"/>
+              <w:rPr>
+                <w:b/>
+              </w:rPr>
+            </w:pPr>
+            <w:r>
+              <w:rPr>
+                <w:b/>
+              </w:rPr>
+              <w:t>DAY 4</w:t>
+            </w:r>
+          </w:p>
+        </w:tc>
+        <w:tc>
+          <w:tcPr>
+            <w:tcW w:w="8460" w:type="dxa"/>
+            <w:shd w:val="clear" w:color="auto" w:fill="BFBFBF" w:themeFill="background1" w:themeFillShade="BF"/>
+          </w:tcPr>
+          <w:p>
+            <w:pPr>
+              <w:jc w:val="center"/>
+              <w:rPr>
+                <w:b/>
+              </w:rPr>
+            </w:pPr>
+            <w:r>
+              <w:rPr>
+                <w:b/>
+              </w:rPr>
+              <w:t>TASK DESCRIPTION</w:t>
+            </w:r>
+          </w:p>
+        </w:tc>
+        <w:tc>
+          <w:tcPr>
+            <w:tcW w:w="2070" w:type="dxa"/>
+            <w:shd w:val="clear" w:color="auto" w:fill="BFBFBF" w:themeFill="background1" w:themeFillShade="BF"/>
+          </w:tcPr>
+          <w:p>
+            <w:pPr>
+              <w:jc w:val="center"/>
+              <w:rPr>
+                <w:b/>
+              </w:rPr>
+            </w:pPr>
+            <w:r>
+              <w:rPr>
+                <w:b/>
+              </w:rPr>
+              <w:t>TASK STATUS</w:t>
+            </w:r>
+          </w:p>
+        </w:tc>
+      </w:tr>
+      <w:tr>
+        <w:trPr>
+          <w:trHeight w:val="77"/>
+        </w:trPr>
+        <w:tc>
+          <w:tcPr>
+            <w:tcW w:w="2605" w:type="dxa"/>
+            <w:shd w:val="clear" w:color="auto" w:fill="FFFFFF" w:themeFill="background1"/>
+          </w:tcPr>
+          <w:p>
+            <w:pPr>
+              <w:jc w:val="center"/>
+              <w:rPr>
+                <w:b/>
+                <w:sz w:val="20"/>
+              </w:rPr>
+            </w:pPr>
+            <w:r>
+              <w:rPr>
+                <w:b/>
+                <w:sz w:val="20"/>
+              </w:rPr>
+              <w:t>1</w:t>
+            </w:r>
+          </w:p>
+        </w:tc>
+        <w:tc>
+          <w:tcPr>
+            <w:tcW w:w="8460" w:type="dxa"/>
+            <w:shd w:val="clear" w:color="auto" w:fill="FFFFFF" w:themeFill="background1"/>
+          </w:tcPr>
+          <w:p>
+            <w:pPr>
+              <w:rPr>
+                <w:b/>
+                <w:sz w:val="20"/>
+              </w:rPr>
+            </w:pPr>
+            <w:r>
+              <w:rPr>
+                <w:b/>
+                <w:sz w:val="20"/>
+              </w:rPr>
+              <w:t>RESEARCH WEB APPLICATION</w:t>
+            </w:r>
+          </w:p>
+        </w:tc>
+        <w:tc>
+          <w:tcPr>
+            <w:tcW w:w="2070" w:type="dxa"/>
+            <w:shd w:val="clear" w:color="auto" w:fill="FFFFFF" w:themeFill="background1"/>
+          </w:tcPr>
+          <w:p>
+            <w:pPr>
+              <w:jc w:val="center"/>
+              <w:rPr>
+                <w:b/>
+                <w:i/>
+                <w:color w:val="000000" w:themeColor="text1"/>
+                <w:sz w:val="20"/>
+              </w:rPr>
+            </w:pPr>
+            <w:r>
+              <w:rPr>
+                <w:b/>
+                <w:i/>
+                <w:color w:val="000000" w:themeColor="text1"/>
+                <w:sz w:val="20"/>
+              </w:rPr>
+              <w:t>DONE</w:t>
+            </w:r>
+          </w:p>
+        </w:tc>
+      </w:tr>
+      <w:tr>
+        <w:trPr>
+          <w:trHeight w:val="77"/>
+        </w:trPr>
+        <w:tc>
+          <w:tcPr>
+            <w:tcW w:w="2605" w:type="dxa"/>
+            <w:shd w:val="clear" w:color="auto" w:fill="FFFFFF" w:themeFill="background1"/>
+          </w:tcPr>
+          <w:p>
+            <w:pPr>
+              <w:jc w:val="center"/>
+              <w:rPr>
+                <w:b/>
+                <w:sz w:val="20"/>
+              </w:rPr>
+            </w:pPr>
+            <w:r>
+              <w:rPr>
+                <w:b/>
+                <w:sz w:val="20"/>
+              </w:rPr>
+              <w:t>2</w:t>
+            </w:r>
+          </w:p>
+        </w:tc>
+        <w:tc>
+          <w:tcPr>
+            <w:tcW w:w="8460" w:type="dxa"/>
+            <w:shd w:val="clear" w:color="auto" w:fill="FFFFFF" w:themeFill="background1"/>
+          </w:tcPr>
+          <w:p>
+            <w:pPr>
+              <w:rPr>
+                <w:b/>
+                <w:sz w:val="20"/>
+              </w:rPr>
+            </w:pPr>
+            <w:r>
+              <w:rPr>
+                <w:b/>
+                <w:sz w:val="20"/>
+              </w:rPr>
+              <w:t>RESEARCH TASK MANAGEMENT SYSTEM DONE</w:t>
+            </w:r>
+          </w:p>
+        </w:tc>
+        <w:tc>
+          <w:tcPr>
+            <w:tcW w:w="2070" w:type="dxa"/>
+            <w:shd w:val="clear" w:color="auto" w:fill="FFFFFF" w:themeFill="background1"/>
+          </w:tcPr>
+          <w:p>
+            <w:pPr>
+              <w:jc w:val="center"/>
+              <w:rPr>
+                <w:b/>
+                <w:i/>
+                <w:color w:val="000000" w:themeColor="text1"/>
+                <w:sz w:val="20"/>
+              </w:rPr>
+            </w:pPr>
+            <w:r>
+              <w:rPr>
+                <w:b/>
+                <w:i/>
+                <w:color w:val="000000" w:themeColor="text1"/>
+                <w:sz w:val="20"/>
+              </w:rPr>
+              <w:t>DONE</w:t>
+            </w:r>
+          </w:p>
+        </w:tc>
+      </w:tr>
+      <w:tr>
+        <w:trPr>
+          <w:trHeight w:val="77"/>
+        </w:trPr>
+        <w:tc>
+          <w:tcPr>
+            <w:tcW w:w="2605" w:type="dxa"/>
+            <w:shd w:val="clear" w:color="auto" w:fill="BFBFBF" w:themeFill="background1" w:themeFillShade="BF"/>
+          </w:tcPr>
+          <w:p>
+            <w:pPr>
+              <w:jc w:val="center"/>
+              <w:rPr>
+                <w:b/>
+              </w:rPr>
+            </w:pPr>
+            <w:r>
+              <w:rPr>
+                <w:b/>
+              </w:rPr>
+              <w:t>DAY 5</w:t>
+            </w:r>
+          </w:p>
+        </w:tc>
+        <w:tc>
+          <w:tcPr>
+            <w:tcW w:w="8460" w:type="dxa"/>
+            <w:shd w:val="clear" w:color="auto" w:fill="BFBFBF" w:themeFill="background1" w:themeFillShade="BF"/>
+          </w:tcPr>
+          <w:p>
+            <w:pPr>
+              <w:jc w:val="center"/>
+              <w:rPr>
+                <w:b/>
+              </w:rPr>
+            </w:pPr>
+            <w:r>
+              <w:rPr>
+                <w:b/>
+              </w:rPr>
+              <w:t>TASK DESCRIPTION</w:t>
+            </w:r>
+          </w:p>
+        </w:tc>
+        <w:tc>
+          <w:tcPr>
+            <w:tcW w:w="2070" w:type="dxa"/>
+            <w:shd w:val="clear" w:color="auto" w:fill="BFBFBF" w:themeFill="background1" w:themeFillShade="BF"/>
+          </w:tcPr>
+          <w:p>
+            <w:pPr>
+              <w:jc w:val="center"/>
+              <w:rPr>
+                <w:b/>
+              </w:rPr>
+            </w:pPr>
+            <w:r>
+              <w:rPr>
+                <w:b/>
+              </w:rPr>
+              <w:t>TASK STATUS</w:t>
+            </w:r>
+          </w:p>
+        </w:tc>
+      </w:tr>
+      <w:tr>
+        <w:trPr>
+          <w:trHeight w:val="77"/>
+        </w:trPr>
+        <w:tc>
+          <w:tcPr>
+            <w:tcW w:w="13135" w:type="dxa"/>
+            <w:gridSpan w:val="3"/>
+            <w:shd w:val="clear" w:color="auto" w:fill="FFFFFF" w:themeFill="background1"/>
+          </w:tcPr>
+          <w:p>
+            <w:pPr>
+              <w:jc w:val="center"/>
+              <w:rPr>
+                <w:b/>
+                <w:i/>
+                <w:color w:val="000000" w:themeColor="text1"/>
+                <w:sz w:val="20"/>
+              </w:rPr>
+            </w:pPr>
+            <w:r>
+              <w:rPr>
+                <w:b/>
+                <w:i/>
+                <w:color w:val="000000" w:themeColor="text1"/>
+                <w:sz w:val="20"/>
+              </w:rPr>
+              <w:t>HOLIDAY</w:t>
             </w:r>
           </w:p>
         </w:tc>

</xml_diff>

<commit_message>
made tueday as first day, dec 05
</commit_message>
<xml_diff>
--- a/Naeg/Week1.docx
+++ b/Naeg/Week1.docx
@@ -241,7 +241,7 @@
                 <w:b/>
                 <w:sz w:val="20"/>
               </w:rPr>
-              <w:t>NAEG, LEE ALVIN ABULENCIA</w:t>
+              <w:t>ROQUE, JERICO LAWRENCE ANTANG</w:t>
             </w:r>
             <w:bookmarkStart w:id="0" w:name="_GoBack"/>
             <w:bookmarkEnd w:id="0"/>
@@ -686,6 +686,13 @@
                 <w:sz w:val="20"/>
               </w:rPr>
             </w:pPr>
+            <w:r>
+              <w:rPr>
+                <w:b/>
+                <w:sz w:val="20"/>
+              </w:rPr>
+              <w:t>1</w:t>
+            </w:r>
           </w:p>
         </w:tc>
         <w:tc>
@@ -700,6 +707,13 @@
                 <w:sz w:val="20"/>
               </w:rPr>
             </w:pPr>
+            <w:r>
+              <w:rPr>
+                <w:b/>
+                <w:sz w:val="20"/>
+              </w:rPr>
+              <w:t>ORIENTATION &amp; BRIEFING ABOUT THE COMPANY BACKGROUND, HISTORY AND REGULATIONS</w:t>
+            </w:r>
           </w:p>
         </w:tc>
         <w:tc>
@@ -717,6 +731,15 @@
                 <w:sz w:val="20"/>
               </w:rPr>
             </w:pPr>
+            <w:r>
+              <w:rPr>
+                <w:b/>
+                <w:i/>
+                <w:color w:val="000000" w:themeColor="text1"/>
+                <w:sz w:val="20"/>
+              </w:rPr>
+              <w:t>DONE</w:t>
+            </w:r>
           </w:p>
         </w:tc>
       </w:tr>
@@ -727,60 +750,76 @@
         <w:tc>
           <w:tcPr>
             <w:tcW w:w="2605" w:type="dxa"/>
-            <w:shd w:val="clear" w:color="auto" w:fill="BFBFBF" w:themeFill="background1" w:themeFillShade="BF"/>
-          </w:tcPr>
-          <w:p>
-            <w:pPr>
-              <w:jc w:val="center"/>
-              <w:rPr>
-                <w:b/>
-              </w:rPr>
-            </w:pPr>
-            <w:r>
-              <w:rPr>
-                <w:b/>
-              </w:rPr>
-              <w:t>DAY 3</w:t>
+            <w:shd w:val="clear" w:color="auto" w:fill="FFFFFF" w:themeFill="background1"/>
+          </w:tcPr>
+          <w:p>
+            <w:pPr>
+              <w:jc w:val="center"/>
+              <w:rPr>
+                <w:b/>
+                <w:sz w:val="20"/>
+              </w:rPr>
+            </w:pPr>
+            <w:r>
+              <w:rPr>
+                <w:b/>
+                <w:sz w:val="20"/>
+              </w:rPr>
+              <w:t>2</w:t>
             </w:r>
           </w:p>
         </w:tc>
         <w:tc>
           <w:tcPr>
             <w:tcW w:w="8460" w:type="dxa"/>
-            <w:shd w:val="clear" w:color="auto" w:fill="BFBFBF" w:themeFill="background1" w:themeFillShade="BF"/>
-          </w:tcPr>
-          <w:p>
-            <w:pPr>
-              <w:jc w:val="center"/>
-              <w:rPr>
-                <w:b/>
-              </w:rPr>
-            </w:pPr>
-            <w:r>
-              <w:rPr>
-                <w:b/>
-              </w:rPr>
-              <w:t>TASK DESCRIPTION</w:t>
+            <w:shd w:val="clear" w:color="auto" w:fill="FFFFFF" w:themeFill="background1"/>
+          </w:tcPr>
+          <w:p>
+            <w:pPr>
+              <w:rPr>
+                <w:b/>
+                <w:sz w:val="20"/>
+              </w:rPr>
+            </w:pPr>
+            <w:r>
+              <w:rPr>
+                <w:b/>
+                <w:sz w:val="20"/>
+              </w:rPr>
+              <w:t>GE</w:t>
+            </w:r>
+            <w:r>
+              <w:rPr>
+                <w:b/>
+                <w:sz w:val="20"/>
+              </w:rPr>
+              <w:t>TTING TO KNOW OTHER INTERN’S PERSONALITY, SCHOOL, AND FINISHED PROJECTS</w:t>
             </w:r>
           </w:p>
         </w:tc>
         <w:tc>
           <w:tcPr>
             <w:tcW w:w="2070" w:type="dxa"/>
-            <w:shd w:val="clear" w:color="auto" w:fill="BFBFBF" w:themeFill="background1" w:themeFillShade="BF"/>
-          </w:tcPr>
-          <w:p>
-            <w:pPr>
-              <w:jc w:val="center"/>
-              <w:rPr>
-                <w:b/>
-              </w:rPr>
-            </w:pPr>
-            <w:r>
-              <w:rPr>
-                <w:b/>
-              </w:rPr>
-              <w:t>TASK STATUS</w:t>
+            <w:shd w:val="clear" w:color="auto" w:fill="FFFFFF" w:themeFill="background1"/>
+          </w:tcPr>
+          <w:p>
+            <w:pPr>
+              <w:jc w:val="center"/>
+              <w:rPr>
+                <w:b/>
+                <w:i/>
+                <w:color w:val="000000" w:themeColor="text1"/>
+                <w:sz w:val="20"/>
+              </w:rPr>
+            </w:pPr>
+            <w:r>
+              <w:rPr>
+                <w:b/>
+                <w:i/>
+                <w:color w:val="000000" w:themeColor="text1"/>
+                <w:sz w:val="20"/>
+              </w:rPr>
+              <w:t>DONE</w:t>
             </w:r>
           </w:p>
         </w:tc>
@@ -807,7 +846,7 @@
                 <w:b/>
                 <w:sz w:val="20"/>
               </w:rPr>
-              <w:t>1</w:t>
+              <w:t>3</w:t>
             </w:r>
           </w:p>
         </w:tc>
@@ -828,7 +867,14 @@
                 <w:b/>
                 <w:sz w:val="20"/>
               </w:rPr>
-              <w:t>ORIENTATION &amp; BRIEFING ABOUT THE COMPANY BACKGROUND, HISTORY AND REGULATIONS</w:t>
+              <w:t>DIVI</w:t>
+            </w:r>
+            <w:r>
+              <w:rPr>
+                <w:b/>
+                <w:sz w:val="20"/>
+              </w:rPr>
+              <w:t>DING &amp; GROUPING THE INTERNS</w:t>
             </w:r>
           </w:p>
         </w:tc>
@@ -866,76 +912,60 @@
         <w:tc>
           <w:tcPr>
             <w:tcW w:w="2605" w:type="dxa"/>
-            <w:shd w:val="clear" w:color="auto" w:fill="FFFFFF" w:themeFill="background1"/>
-          </w:tcPr>
-          <w:p>
-            <w:pPr>
-              <w:jc w:val="center"/>
-              <w:rPr>
-                <w:b/>
-                <w:sz w:val="20"/>
-              </w:rPr>
-            </w:pPr>
-            <w:r>
-              <w:rPr>
-                <w:b/>
-                <w:sz w:val="20"/>
-              </w:rPr>
-              <w:t>2</w:t>
+            <w:shd w:val="clear" w:color="auto" w:fill="BFBFBF" w:themeFill="background1" w:themeFillShade="BF"/>
+          </w:tcPr>
+          <w:p>
+            <w:pPr>
+              <w:jc w:val="center"/>
+              <w:rPr>
+                <w:b/>
+              </w:rPr>
+            </w:pPr>
+            <w:r>
+              <w:rPr>
+                <w:b/>
+              </w:rPr>
+              <w:t>DAY 3</w:t>
             </w:r>
           </w:p>
         </w:tc>
         <w:tc>
           <w:tcPr>
             <w:tcW w:w="8460" w:type="dxa"/>
-            <w:shd w:val="clear" w:color="auto" w:fill="FFFFFF" w:themeFill="background1"/>
-          </w:tcPr>
-          <w:p>
-            <w:pPr>
-              <w:rPr>
-                <w:b/>
-                <w:sz w:val="20"/>
-              </w:rPr>
-            </w:pPr>
-            <w:r>
-              <w:rPr>
-                <w:b/>
-                <w:sz w:val="20"/>
-              </w:rPr>
-              <w:t>GE</w:t>
-            </w:r>
-            <w:r>
-              <w:rPr>
-                <w:b/>
-                <w:sz w:val="20"/>
-              </w:rPr>
-              <w:t>TTING TO KNOW OTHER INTERN’S PERSONALITY, SCHOOL, AND FINISHED PROJECTS</w:t>
+            <w:shd w:val="clear" w:color="auto" w:fill="BFBFBF" w:themeFill="background1" w:themeFillShade="BF"/>
+          </w:tcPr>
+          <w:p>
+            <w:pPr>
+              <w:jc w:val="center"/>
+              <w:rPr>
+                <w:b/>
+              </w:rPr>
+            </w:pPr>
+            <w:r>
+              <w:rPr>
+                <w:b/>
+              </w:rPr>
+              <w:t>TASK DESCRIPTION</w:t>
             </w:r>
           </w:p>
         </w:tc>
         <w:tc>
           <w:tcPr>
             <w:tcW w:w="2070" w:type="dxa"/>
-            <w:shd w:val="clear" w:color="auto" w:fill="FFFFFF" w:themeFill="background1"/>
-          </w:tcPr>
-          <w:p>
-            <w:pPr>
-              <w:jc w:val="center"/>
-              <w:rPr>
-                <w:b/>
-                <w:i/>
-                <w:color w:val="000000" w:themeColor="text1"/>
-                <w:sz w:val="20"/>
-              </w:rPr>
-            </w:pPr>
-            <w:r>
-              <w:rPr>
-                <w:b/>
-                <w:i/>
-                <w:color w:val="000000" w:themeColor="text1"/>
-                <w:sz w:val="20"/>
-              </w:rPr>
-              <w:t>DONE</w:t>
+            <w:shd w:val="clear" w:color="auto" w:fill="BFBFBF" w:themeFill="background1" w:themeFillShade="BF"/>
+          </w:tcPr>
+          <w:p>
+            <w:pPr>
+              <w:jc w:val="center"/>
+              <w:rPr>
+                <w:b/>
+              </w:rPr>
+            </w:pPr>
+            <w:r>
+              <w:rPr>
+                <w:b/>
+              </w:rPr>
+              <w:t>TASK STATUS</w:t>
             </w:r>
           </w:p>
         </w:tc>
@@ -962,7 +992,7 @@
                 <w:b/>
                 <w:sz w:val="20"/>
               </w:rPr>
-              <w:t>3</w:t>
+              <w:t>1</w:t>
             </w:r>
           </w:p>
         </w:tc>
@@ -983,14 +1013,21 @@
                 <w:b/>
                 <w:sz w:val="20"/>
               </w:rPr>
-              <w:t>DIVI</w:t>
-            </w:r>
-            <w:r>
-              <w:rPr>
-                <w:b/>
-                <w:sz w:val="20"/>
-              </w:rPr>
-              <w:t>DING &amp; GROUPING THE INTERNS</w:t>
+              <w:t>RESEARCH</w:t>
+            </w:r>
+            <w:r>
+              <w:rPr>
+                <w:b/>
+                <w:sz w:val="20"/>
+              </w:rPr>
+              <w:t xml:space="preserve"> ABOUT</w:t>
+            </w:r>
+            <w:r>
+              <w:rPr>
+                <w:b/>
+                <w:sz w:val="20"/>
+              </w:rPr>
+              <w:t xml:space="preserve"> WEB APPLICATION</w:t>
             </w:r>
           </w:p>
         </w:tc>
@@ -1028,60 +1065,76 @@
         <w:tc>
           <w:tcPr>
             <w:tcW w:w="2605" w:type="dxa"/>
-            <w:shd w:val="clear" w:color="auto" w:fill="BFBFBF" w:themeFill="background1" w:themeFillShade="BF"/>
-          </w:tcPr>
-          <w:p>
-            <w:pPr>
-              <w:jc w:val="center"/>
-              <w:rPr>
-                <w:b/>
-              </w:rPr>
-            </w:pPr>
-            <w:r>
-              <w:rPr>
-                <w:b/>
-              </w:rPr>
-              <w:t>DAY 4</w:t>
+            <w:shd w:val="clear" w:color="auto" w:fill="FFFFFF" w:themeFill="background1"/>
+          </w:tcPr>
+          <w:p>
+            <w:pPr>
+              <w:jc w:val="center"/>
+              <w:rPr>
+                <w:b/>
+                <w:sz w:val="20"/>
+              </w:rPr>
+            </w:pPr>
+            <w:r>
+              <w:rPr>
+                <w:b/>
+                <w:sz w:val="20"/>
+              </w:rPr>
+              <w:t>2</w:t>
             </w:r>
           </w:p>
         </w:tc>
         <w:tc>
           <w:tcPr>
             <w:tcW w:w="8460" w:type="dxa"/>
-            <w:shd w:val="clear" w:color="auto" w:fill="BFBFBF" w:themeFill="background1" w:themeFillShade="BF"/>
-          </w:tcPr>
-          <w:p>
-            <w:pPr>
-              <w:jc w:val="center"/>
-              <w:rPr>
-                <w:b/>
-              </w:rPr>
-            </w:pPr>
-            <w:r>
-              <w:rPr>
-                <w:b/>
-              </w:rPr>
-              <w:t>TASK DESCRIPTION</w:t>
+            <w:shd w:val="clear" w:color="auto" w:fill="FFFFFF" w:themeFill="background1"/>
+          </w:tcPr>
+          <w:p>
+            <w:pPr>
+              <w:rPr>
+                <w:b/>
+                <w:sz w:val="20"/>
+              </w:rPr>
+            </w:pPr>
+            <w:r>
+              <w:rPr>
+                <w:b/>
+                <w:sz w:val="20"/>
+              </w:rPr>
+              <w:t xml:space="preserve">RESEARCH </w:t>
+            </w:r>
+            <w:r>
+              <w:rPr>
+                <w:b/>
+                <w:sz w:val="20"/>
+              </w:rPr>
+              <w:t>ABOUT TASK MANAGEMENT SYSTEM</w:t>
             </w:r>
           </w:p>
         </w:tc>
         <w:tc>
           <w:tcPr>
             <w:tcW w:w="2070" w:type="dxa"/>
-            <w:shd w:val="clear" w:color="auto" w:fill="BFBFBF" w:themeFill="background1" w:themeFillShade="BF"/>
-          </w:tcPr>
-          <w:p>
-            <w:pPr>
-              <w:jc w:val="center"/>
-              <w:rPr>
-                <w:b/>
-              </w:rPr>
-            </w:pPr>
-            <w:r>
-              <w:rPr>
-                <w:b/>
-              </w:rPr>
-              <w:t>TASK STATUS</w:t>
+            <w:shd w:val="clear" w:color="auto" w:fill="FFFFFF" w:themeFill="background1"/>
+          </w:tcPr>
+          <w:p>
+            <w:pPr>
+              <w:jc w:val="center"/>
+              <w:rPr>
+                <w:b/>
+                <w:i/>
+                <w:color w:val="000000" w:themeColor="text1"/>
+                <w:sz w:val="20"/>
+              </w:rPr>
+            </w:pPr>
+            <w:r>
+              <w:rPr>
+                <w:b/>
+                <w:i/>
+                <w:color w:val="000000" w:themeColor="text1"/>
+                <w:sz w:val="20"/>
+              </w:rPr>
+              <w:t>DONE</w:t>
             </w:r>
           </w:p>
         </w:tc>
@@ -1093,69 +1146,60 @@
         <w:tc>
           <w:tcPr>
             <w:tcW w:w="2605" w:type="dxa"/>
-            <w:shd w:val="clear" w:color="auto" w:fill="FFFFFF" w:themeFill="background1"/>
-          </w:tcPr>
-          <w:p>
-            <w:pPr>
-              <w:jc w:val="center"/>
-              <w:rPr>
-                <w:b/>
-                <w:sz w:val="20"/>
-              </w:rPr>
-            </w:pPr>
-            <w:r>
-              <w:rPr>
-                <w:b/>
-                <w:sz w:val="20"/>
-              </w:rPr>
-              <w:t>1</w:t>
+            <w:shd w:val="clear" w:color="auto" w:fill="BFBFBF" w:themeFill="background1" w:themeFillShade="BF"/>
+          </w:tcPr>
+          <w:p>
+            <w:pPr>
+              <w:jc w:val="center"/>
+              <w:rPr>
+                <w:b/>
+              </w:rPr>
+            </w:pPr>
+            <w:r>
+              <w:rPr>
+                <w:b/>
+              </w:rPr>
+              <w:t>DAY 4</w:t>
             </w:r>
           </w:p>
         </w:tc>
         <w:tc>
           <w:tcPr>
             <w:tcW w:w="8460" w:type="dxa"/>
-            <w:shd w:val="clear" w:color="auto" w:fill="FFFFFF" w:themeFill="background1"/>
-          </w:tcPr>
-          <w:p>
-            <w:pPr>
-              <w:rPr>
-                <w:b/>
-                <w:sz w:val="20"/>
-              </w:rPr>
-            </w:pPr>
-            <w:r>
-              <w:rPr>
-                <w:b/>
-                <w:sz w:val="20"/>
-              </w:rPr>
-              <w:t>RESEARCH WEB APPLICATION</w:t>
+            <w:shd w:val="clear" w:color="auto" w:fill="BFBFBF" w:themeFill="background1" w:themeFillShade="BF"/>
+          </w:tcPr>
+          <w:p>
+            <w:pPr>
+              <w:jc w:val="center"/>
+              <w:rPr>
+                <w:b/>
+              </w:rPr>
+            </w:pPr>
+            <w:r>
+              <w:rPr>
+                <w:b/>
+              </w:rPr>
+              <w:t>TASK DESCRIPTION</w:t>
             </w:r>
           </w:p>
         </w:tc>
         <w:tc>
           <w:tcPr>
             <w:tcW w:w="2070" w:type="dxa"/>
-            <w:shd w:val="clear" w:color="auto" w:fill="FFFFFF" w:themeFill="background1"/>
-          </w:tcPr>
-          <w:p>
-            <w:pPr>
-              <w:jc w:val="center"/>
-              <w:rPr>
-                <w:b/>
-                <w:i/>
-                <w:color w:val="000000" w:themeColor="text1"/>
-                <w:sz w:val="20"/>
-              </w:rPr>
-            </w:pPr>
-            <w:r>
-              <w:rPr>
-                <w:b/>
-                <w:i/>
-                <w:color w:val="000000" w:themeColor="text1"/>
-                <w:sz w:val="20"/>
-              </w:rPr>
-              <w:t>DONE</w:t>
+            <w:shd w:val="clear" w:color="auto" w:fill="BFBFBF" w:themeFill="background1" w:themeFillShade="BF"/>
+          </w:tcPr>
+          <w:p>
+            <w:pPr>
+              <w:jc w:val="center"/>
+              <w:rPr>
+                <w:b/>
+              </w:rPr>
+            </w:pPr>
+            <w:r>
+              <w:rPr>
+                <w:b/>
+              </w:rPr>
+              <w:t>TASK STATUS</w:t>
             </w:r>
           </w:p>
         </w:tc>
@@ -1182,7 +1226,7 @@
                 <w:b/>
                 <w:sz w:val="20"/>
               </w:rPr>
-              <w:t>2</w:t>
+              <w:t>1</w:t>
             </w:r>
           </w:p>
         </w:tc>
@@ -1203,7 +1247,176 @@
                 <w:b/>
                 <w:sz w:val="20"/>
               </w:rPr>
-              <w:t>RESEARCH TASK MANAGEMENT SYSTEM DONE</w:t>
+              <w:t>RESEARCH &amp; STUDY ABOUT HTML, CSS, &amp; JAVASCRIPT</w:t>
+            </w:r>
+          </w:p>
+        </w:tc>
+        <w:tc>
+          <w:tcPr>
+            <w:tcW w:w="2070" w:type="dxa"/>
+            <w:shd w:val="clear" w:color="auto" w:fill="FFFFFF" w:themeFill="background1"/>
+          </w:tcPr>
+          <w:p>
+            <w:pPr>
+              <w:jc w:val="center"/>
+              <w:rPr>
+                <w:b/>
+                <w:i/>
+                <w:color w:val="000000" w:themeColor="text1"/>
+                <w:sz w:val="20"/>
+              </w:rPr>
+            </w:pPr>
+            <w:r>
+              <w:rPr>
+                <w:b/>
+                <w:i/>
+                <w:color w:val="000000" w:themeColor="text1"/>
+                <w:sz w:val="20"/>
+              </w:rPr>
+              <w:t>DONE</w:t>
+            </w:r>
+          </w:p>
+        </w:tc>
+      </w:tr>
+      <w:tr>
+        <w:trPr>
+          <w:trHeight w:val="77"/>
+        </w:trPr>
+        <w:tc>
+          <w:tcPr>
+            <w:tcW w:w="2605" w:type="dxa"/>
+            <w:shd w:val="clear" w:color="auto" w:fill="FFFFFF" w:themeFill="background1"/>
+          </w:tcPr>
+          <w:p>
+            <w:pPr>
+              <w:jc w:val="center"/>
+              <w:rPr>
+                <w:b/>
+                <w:sz w:val="20"/>
+              </w:rPr>
+            </w:pPr>
+            <w:r>
+              <w:rPr>
+                <w:b/>
+                <w:sz w:val="20"/>
+              </w:rPr>
+              <w:t>2</w:t>
+            </w:r>
+          </w:p>
+        </w:tc>
+        <w:tc>
+          <w:tcPr>
+            <w:tcW w:w="8460" w:type="dxa"/>
+            <w:shd w:val="clear" w:color="auto" w:fill="FFFFFF" w:themeFill="background1"/>
+          </w:tcPr>
+          <w:p>
+            <w:pPr>
+              <w:rPr>
+                <w:b/>
+                <w:sz w:val="20"/>
+              </w:rPr>
+            </w:pPr>
+            <w:r>
+              <w:rPr>
+                <w:b/>
+                <w:sz w:val="20"/>
+              </w:rPr>
+              <w:t>RESEARCH &amp; ANALYZE USEFUL WEB API's ON GOING</w:t>
+            </w:r>
+          </w:p>
+        </w:tc>
+        <w:tc>
+          <w:tcPr>
+            <w:tcW w:w="2070" w:type="dxa"/>
+            <w:shd w:val="clear" w:color="auto" w:fill="FFFFFF" w:themeFill="background1"/>
+          </w:tcPr>
+          <w:p>
+            <w:pPr>
+              <w:jc w:val="center"/>
+              <w:rPr>
+                <w:b/>
+                <w:i/>
+                <w:color w:val="000000" w:themeColor="text1"/>
+                <w:sz w:val="20"/>
+              </w:rPr>
+            </w:pPr>
+            <w:r>
+              <w:rPr>
+                <w:b/>
+                <w:i/>
+                <w:color w:val="000000" w:themeColor="text1"/>
+                <w:sz w:val="20"/>
+              </w:rPr>
+              <w:t>DONE</w:t>
+            </w:r>
+          </w:p>
+        </w:tc>
+      </w:tr>
+      <w:tr>
+        <w:trPr>
+          <w:trHeight w:val="77"/>
+        </w:trPr>
+        <w:tc>
+          <w:tcPr>
+            <w:tcW w:w="2605" w:type="dxa"/>
+            <w:shd w:val="clear" w:color="auto" w:fill="FFFFFF" w:themeFill="background1"/>
+          </w:tcPr>
+          <w:p>
+            <w:pPr>
+              <w:jc w:val="center"/>
+              <w:rPr>
+                <w:b/>
+                <w:sz w:val="20"/>
+              </w:rPr>
+            </w:pPr>
+            <w:r>
+              <w:rPr>
+                <w:b/>
+                <w:sz w:val="20"/>
+              </w:rPr>
+              <w:t>3</w:t>
+            </w:r>
+          </w:p>
+        </w:tc>
+        <w:tc>
+          <w:tcPr>
+            <w:tcW w:w="8460" w:type="dxa"/>
+            <w:shd w:val="clear" w:color="auto" w:fill="FFFFFF" w:themeFill="background1"/>
+          </w:tcPr>
+          <w:p>
+            <w:pPr>
+              <w:rPr>
+                <w:b/>
+                <w:sz w:val="20"/>
+              </w:rPr>
+            </w:pPr>
+            <w:r>
+              <w:rPr>
+                <w:b/>
+                <w:sz w:val="20"/>
+              </w:rPr>
+              <w:t xml:space="preserve">RESEARCH, </w:t>
+            </w:r>
+            <w:r>
+              <w:rPr>
+                <w:b/>
+                <w:sz w:val="20"/>
+              </w:rPr>
+              <w:t xml:space="preserve">STUDY </w:t>
+            </w:r>
+            <w:r>
+              <w:rPr>
+                <w:b/>
+                <w:sz w:val="20"/>
+              </w:rPr>
+              <w:t xml:space="preserve">AND ACTIVITY ON </w:t>
+            </w:r>
+            <w:r>
+              <w:rPr>
+                <w:b/>
+                <w:sz w:val="20"/>
+              </w:rPr>
+              <w:t>GIT AND GITHUB</w:t>
             </w:r>
           </w:p>
         </w:tc>

</xml_diff>

<commit_message>
-week2 day 3 to 5; naeg
</commit_message>
<xml_diff>
--- a/Naeg/Week1.docx
+++ b/Naeg/Week1.docx
@@ -243,8 +243,6 @@
               </w:rPr>
               <w:t>ROQUE, JERICO LAWRENCE ANTANG</w:t>
             </w:r>
-            <w:bookmarkStart w:id="0" w:name="_GoBack"/>
-            <w:bookmarkEnd w:id="0"/>
           </w:p>
         </w:tc>
       </w:tr>
@@ -1321,8 +1319,17 @@
                 <w:b/>
                 <w:sz w:val="20"/>
               </w:rPr>
-              <w:t>RESEARCH &amp; ANALYZE USEFUL WEB API's ON GOING</w:t>
-            </w:r>
+              <w:t>RESEARCH &amp; A</w:t>
+            </w:r>
+            <w:r>
+              <w:rPr>
+                <w:b/>
+                <w:sz w:val="20"/>
+              </w:rPr>
+              <w:t>NALYZE USEFUL WEB API's</w:t>
+            </w:r>
+            <w:bookmarkStart w:id="0" w:name="_GoBack"/>
+            <w:bookmarkEnd w:id="0"/>
           </w:p>
         </w:tc>
         <w:tc>

</xml_diff>